<commit_message>
updateed the proof. Removed Manager Table. Inserted m_id into employee table
</commit_message>
<xml_diff>
--- a/documentation/bcnf proof.docx
+++ b/documentation/bcnf proof.docx
@@ -6224,6 +6224,111 @@
               <w:t>,</w:t>
             </w:r>
           </w:p>
+          <w:p>
+            <w:pPr>
+              <w:spacing w:after="0" w:line="300" w:lineRule="atLeast"/>
+              <w:rPr>
+                <w:rFonts w:ascii="Consolas" w:eastAsia="Times New Roman" w:hAnsi="Consolas" w:cs="Segoe UI"/>
+                <w:color w:val="24292E"/>
+                <w:sz w:val="18"/>
+                <w:szCs w:val="18"/>
+              </w:rPr>
+            </w:pPr>
+            <w:r>
+              <w:rPr>
+                <w:rFonts w:asciiTheme="minorEastAsia" w:hAnsiTheme="minorEastAsia" w:cs="Segoe UI" w:hint="eastAsia"/>
+                <w:color w:val="24292E"/>
+                <w:sz w:val="18"/>
+                <w:szCs w:val="18"/>
+              </w:rPr>
+              <w:t xml:space="preserve"> </w:t>
+            </w:r>
+            <w:r>
+              <w:rPr>
+                <w:rFonts w:asciiTheme="minorEastAsia" w:hAnsiTheme="minorEastAsia" w:cs="Segoe UI"/>
+                <w:color w:val="24292E"/>
+                <w:sz w:val="18"/>
+                <w:szCs w:val="18"/>
+              </w:rPr>
+              <w:t xml:space="preserve"> </w:t>
+            </w:r>
+            <w:r>
+              <w:rPr>
+                <w:rFonts w:asciiTheme="minorEastAsia" w:hAnsiTheme="minorEastAsia" w:cs="Segoe UI" w:hint="eastAsia"/>
+                <w:color w:val="24292E"/>
+                <w:sz w:val="18"/>
+                <w:szCs w:val="18"/>
+              </w:rPr>
+              <w:t>‘</w:t>
+            </w:r>
+            <w:proofErr w:type="spellStart"/>
+            <w:r>
+              <w:rPr>
+                <w:rFonts w:ascii="Consolas" w:hAnsi="Consolas" w:cs="Segoe UI"/>
+                <w:color w:val="24292E"/>
+                <w:sz w:val="18"/>
+                <w:szCs w:val="18"/>
+              </w:rPr>
+              <w:t>m_id</w:t>
+            </w:r>
+            <w:proofErr w:type="spellEnd"/>
+            <w:r>
+              <w:rPr>
+                <w:rFonts w:ascii="Consolas" w:hAnsi="Consolas" w:cs="Segoe UI"/>
+                <w:color w:val="24292E"/>
+                <w:sz w:val="18"/>
+                <w:szCs w:val="18"/>
+              </w:rPr>
+              <w:t>’</w:t>
+            </w:r>
+            <w:r>
+              <w:rPr>
+                <w:rFonts w:ascii="Consolas" w:hAnsi="Consolas" w:cs="Segoe UI"/>
+                <w:color w:val="24292E"/>
+                <w:sz w:val="18"/>
+                <w:szCs w:val="18"/>
+              </w:rPr>
+              <w:t xml:space="preserve"> </w:t>
+            </w:r>
+            <w:proofErr w:type="spellStart"/>
+            <w:r>
+              <w:rPr>
+                <w:rFonts w:ascii="Consolas" w:hAnsi="Consolas" w:cs="Segoe UI"/>
+                <w:color w:val="510146"/>
+                <w:sz w:val="18"/>
+                <w:szCs w:val="18"/>
+              </w:rPr>
+              <w:t>int</w:t>
+            </w:r>
+            <w:proofErr w:type="spellEnd"/>
+            <w:r>
+              <w:rPr>
+                <w:rFonts w:ascii="Consolas" w:hAnsi="Consolas" w:cs="Segoe UI"/>
+                <w:color w:val="24292E"/>
+                <w:sz w:val="18"/>
+                <w:szCs w:val="18"/>
+              </w:rPr>
+              <w:t>(</w:t>
+            </w:r>
+            <w:r>
+              <w:rPr>
+                <w:rFonts w:ascii="Consolas" w:hAnsi="Consolas" w:cs="Segoe UI"/>
+                <w:color w:val="2E74B5" w:themeColor="accent5" w:themeShade="BF"/>
+                <w:sz w:val="18"/>
+                <w:szCs w:val="18"/>
+              </w:rPr>
+              <w:t>5</w:t>
+            </w:r>
+            <w:r>
+              <w:rPr>
+                <w:rFonts w:ascii="Consolas" w:hAnsi="Consolas" w:cs="Segoe UI"/>
+                <w:color w:val="24292E"/>
+                <w:sz w:val="18"/>
+                <w:szCs w:val="18"/>
+              </w:rPr>
+              <w:t>),</w:t>
+            </w:r>
+          </w:p>
         </w:tc>
       </w:tr>
       <w:tr>
@@ -6443,10 +6548,20 @@
       </w:r>
       <w:proofErr w:type="spellEnd"/>
       <w:r>
+        <w:t xml:space="preserve">, </w:t>
+      </w:r>
+      <w:proofErr w:type="spellStart"/>
+      <w:r>
+        <w:t>m_id</w:t>
+      </w:r>
+      <w:proofErr w:type="spellEnd"/>
+      <w:r>
         <w:t>)</w:t>
       </w:r>
     </w:p>
     <w:p>
+      <w:bookmarkStart w:id="0" w:name="_GoBack"/>
+      <w:bookmarkEnd w:id="0"/>
       <w:r>
         <w:t>The only attribute that has a non-trivial FD is a key, so this  relation is BCNF</w:t>
       </w:r>
@@ -7935,7 +8050,6 @@
     </w:tbl>
     <w:p>
       <w:r>
-        <w:lastRenderedPageBreak/>
         <w:t xml:space="preserve">FD( </w:t>
       </w:r>
       <w:proofErr w:type="spellStart"/>
@@ -9552,1226 +9666,7 @@
         <w:t>The only attribute that has a non-trivial FD is a key, so this  relation is BCNF</w:t>
       </w:r>
     </w:p>
-    <w:tbl>
-      <w:tblPr>
-        <w:tblW w:w="0" w:type="auto"/>
-        <w:shd w:val="clear" w:color="auto" w:fill="FFFFFF"/>
-        <w:tblCellMar>
-          <w:top w:w="15" w:type="dxa"/>
-          <w:left w:w="15" w:type="dxa"/>
-          <w:bottom w:w="15" w:type="dxa"/>
-          <w:right w:w="15" w:type="dxa"/>
-        </w:tblCellMar>
-        <w:tblLook w:val="04A0" w:firstRow="1" w:lastRow="0" w:firstColumn="1" w:lastColumn="0" w:noHBand="0" w:noVBand="1"/>
-      </w:tblPr>
-      <w:tblGrid>
-        <w:gridCol w:w="1191"/>
-        <w:gridCol w:w="8169"/>
-      </w:tblGrid>
-      <w:tr>
-        <w:trPr>
-          <w:gridAfter w:val="1"/>
-        </w:trPr>
-        <w:tc>
-          <w:tcPr>
-            <w:tcW w:w="0" w:type="auto"/>
-            <w:shd w:val="clear" w:color="auto" w:fill="FFFFFF"/>
-            <w:tcMar>
-              <w:top w:w="0" w:type="dxa"/>
-              <w:left w:w="150" w:type="dxa"/>
-              <w:bottom w:w="0" w:type="dxa"/>
-              <w:right w:w="150" w:type="dxa"/>
-            </w:tcMar>
-            <w:hideMark/>
-          </w:tcPr>
-          <w:p>
-            <w:pPr>
-              <w:spacing w:after="0" w:line="300" w:lineRule="atLeast"/>
-              <w:rPr>
-                <w:rFonts w:ascii="Consolas" w:eastAsia="Times New Roman" w:hAnsi="Consolas" w:cs="Segoe UI"/>
-                <w:color w:val="24292E"/>
-                <w:sz w:val="18"/>
-                <w:szCs w:val="18"/>
-              </w:rPr>
-            </w:pPr>
-            <w:r>
-              <w:rPr>
-                <w:rFonts w:ascii="Consolas" w:eastAsia="Times New Roman" w:hAnsi="Consolas" w:cs="Segoe UI"/>
-                <w:color w:val="A71D5D"/>
-                <w:sz w:val="18"/>
-                <w:szCs w:val="18"/>
-              </w:rPr>
-              <w:t>CREATE</w:t>
-            </w:r>
-            <w:r>
-              <w:rPr>
-                <w:rFonts w:ascii="Consolas" w:eastAsia="Times New Roman" w:hAnsi="Consolas" w:cs="Segoe UI"/>
-                <w:color w:val="24292E"/>
-                <w:sz w:val="18"/>
-                <w:szCs w:val="18"/>
-              </w:rPr>
-              <w:t xml:space="preserve"> </w:t>
-            </w:r>
-            <w:r>
-              <w:rPr>
-                <w:rFonts w:ascii="Consolas" w:eastAsia="Times New Roman" w:hAnsi="Consolas" w:cs="Segoe UI"/>
-                <w:color w:val="A71D5D"/>
-                <w:sz w:val="18"/>
-                <w:szCs w:val="18"/>
-              </w:rPr>
-              <w:t>TABLE</w:t>
-            </w:r>
-            <w:r>
-              <w:rPr>
-                <w:rFonts w:ascii="Consolas" w:eastAsia="Times New Roman" w:hAnsi="Consolas" w:cs="Segoe UI"/>
-                <w:color w:val="24292E"/>
-                <w:sz w:val="18"/>
-                <w:szCs w:val="18"/>
-              </w:rPr>
-              <w:t xml:space="preserve"> `</w:t>
-            </w:r>
-            <w:r>
-              <w:rPr>
-                <w:rFonts w:ascii="Consolas" w:eastAsia="Times New Roman" w:hAnsi="Consolas" w:cs="Segoe UI"/>
-                <w:color w:val="795DA3"/>
-                <w:sz w:val="18"/>
-                <w:szCs w:val="18"/>
-              </w:rPr>
-              <w:t>manager</w:t>
-            </w:r>
-            <w:r>
-              <w:rPr>
-                <w:rFonts w:ascii="Consolas" w:eastAsia="Times New Roman" w:hAnsi="Consolas" w:cs="Segoe UI"/>
-                <w:color w:val="24292E"/>
-                <w:sz w:val="18"/>
-                <w:szCs w:val="18"/>
-              </w:rPr>
-              <w:t>` (</w:t>
-            </w:r>
-          </w:p>
-        </w:tc>
-      </w:tr>
-      <w:tr>
-        <w:tc>
-          <w:tcPr>
-            <w:tcW w:w="750" w:type="dxa"/>
-            <w:shd w:val="clear" w:color="auto" w:fill="FFFFFF"/>
-            <w:noWrap/>
-            <w:tcMar>
-              <w:top w:w="0" w:type="dxa"/>
-              <w:left w:w="150" w:type="dxa"/>
-              <w:bottom w:w="0" w:type="dxa"/>
-              <w:right w:w="150" w:type="dxa"/>
-            </w:tcMar>
-            <w:hideMark/>
-          </w:tcPr>
-          <w:p>
-            <w:pPr>
-              <w:spacing w:after="0" w:line="300" w:lineRule="atLeast"/>
-              <w:rPr>
-                <w:rFonts w:ascii="Consolas" w:eastAsia="Times New Roman" w:hAnsi="Consolas" w:cs="Segoe UI"/>
-                <w:color w:val="24292E"/>
-                <w:sz w:val="18"/>
-                <w:szCs w:val="18"/>
-              </w:rPr>
-            </w:pPr>
-          </w:p>
-        </w:tc>
-        <w:tc>
-          <w:tcPr>
-            <w:tcW w:w="0" w:type="auto"/>
-            <w:shd w:val="clear" w:color="auto" w:fill="FFFFFF"/>
-            <w:tcMar>
-              <w:top w:w="0" w:type="dxa"/>
-              <w:left w:w="150" w:type="dxa"/>
-              <w:bottom w:w="0" w:type="dxa"/>
-              <w:right w:w="150" w:type="dxa"/>
-            </w:tcMar>
-            <w:hideMark/>
-          </w:tcPr>
-          <w:p>
-            <w:pPr>
-              <w:spacing w:after="0" w:line="300" w:lineRule="atLeast"/>
-              <w:rPr>
-                <w:rFonts w:ascii="Consolas" w:eastAsia="Times New Roman" w:hAnsi="Consolas" w:cs="Segoe UI"/>
-                <w:color w:val="24292E"/>
-                <w:sz w:val="18"/>
-                <w:szCs w:val="18"/>
-              </w:rPr>
-            </w:pPr>
-            <w:r>
-              <w:rPr>
-                <w:rFonts w:ascii="Consolas" w:eastAsia="Times New Roman" w:hAnsi="Consolas" w:cs="Segoe UI"/>
-                <w:color w:val="24292E"/>
-                <w:sz w:val="18"/>
-                <w:szCs w:val="18"/>
-              </w:rPr>
-              <w:t xml:space="preserve">  </w:t>
-            </w:r>
-            <w:r>
-              <w:rPr>
-                <w:rFonts w:ascii="Consolas" w:eastAsia="Times New Roman" w:hAnsi="Consolas" w:cs="Segoe UI"/>
-                <w:color w:val="183691"/>
-                <w:sz w:val="18"/>
-                <w:szCs w:val="18"/>
-              </w:rPr>
-              <w:t>`</w:t>
-            </w:r>
-            <w:proofErr w:type="spellStart"/>
-            <w:r>
-              <w:rPr>
-                <w:rFonts w:ascii="Consolas" w:eastAsia="Times New Roman" w:hAnsi="Consolas" w:cs="Segoe UI"/>
-                <w:color w:val="183691"/>
-                <w:sz w:val="18"/>
-                <w:szCs w:val="18"/>
-              </w:rPr>
-              <w:t>m_id</w:t>
-            </w:r>
-            <w:proofErr w:type="spellEnd"/>
-            <w:r>
-              <w:rPr>
-                <w:rFonts w:ascii="Consolas" w:eastAsia="Times New Roman" w:hAnsi="Consolas" w:cs="Segoe UI"/>
-                <w:color w:val="183691"/>
-                <w:sz w:val="18"/>
-                <w:szCs w:val="18"/>
-              </w:rPr>
-              <w:t>`</w:t>
-            </w:r>
-            <w:r>
-              <w:rPr>
-                <w:rFonts w:ascii="Consolas" w:eastAsia="Times New Roman" w:hAnsi="Consolas" w:cs="Segoe UI"/>
-                <w:color w:val="24292E"/>
-                <w:sz w:val="18"/>
-                <w:szCs w:val="18"/>
-              </w:rPr>
-              <w:t xml:space="preserve"> </w:t>
-            </w:r>
-            <w:proofErr w:type="spellStart"/>
-            <w:r>
-              <w:rPr>
-                <w:rFonts w:ascii="Consolas" w:eastAsia="Times New Roman" w:hAnsi="Consolas" w:cs="Segoe UI"/>
-                <w:color w:val="A71D5D"/>
-                <w:sz w:val="18"/>
-                <w:szCs w:val="18"/>
-              </w:rPr>
-              <w:t>int</w:t>
-            </w:r>
-            <w:proofErr w:type="spellEnd"/>
-            <w:r>
-              <w:rPr>
-                <w:rFonts w:ascii="Consolas" w:eastAsia="Times New Roman" w:hAnsi="Consolas" w:cs="Segoe UI"/>
-                <w:color w:val="24292E"/>
-                <w:sz w:val="18"/>
-                <w:szCs w:val="18"/>
-              </w:rPr>
-              <w:t>(</w:t>
-            </w:r>
-            <w:r>
-              <w:rPr>
-                <w:rFonts w:ascii="Consolas" w:eastAsia="Times New Roman" w:hAnsi="Consolas" w:cs="Segoe UI"/>
-                <w:color w:val="0086B3"/>
-                <w:sz w:val="18"/>
-                <w:szCs w:val="18"/>
-              </w:rPr>
-              <w:t>5</w:t>
-            </w:r>
-            <w:r>
-              <w:rPr>
-                <w:rFonts w:ascii="Consolas" w:eastAsia="Times New Roman" w:hAnsi="Consolas" w:cs="Segoe UI"/>
-                <w:color w:val="24292E"/>
-                <w:sz w:val="18"/>
-                <w:szCs w:val="18"/>
-              </w:rPr>
-              <w:t xml:space="preserve">) </w:t>
-            </w:r>
-            <w:r>
-              <w:rPr>
-                <w:rFonts w:ascii="Consolas" w:eastAsia="Times New Roman" w:hAnsi="Consolas" w:cs="Segoe UI"/>
-                <w:color w:val="A71D5D"/>
-                <w:sz w:val="18"/>
-                <w:szCs w:val="18"/>
-              </w:rPr>
-              <w:t>NOT NULL</w:t>
-            </w:r>
-            <w:r>
-              <w:rPr>
-                <w:rFonts w:ascii="Consolas" w:eastAsia="Times New Roman" w:hAnsi="Consolas" w:cs="Segoe UI"/>
-                <w:color w:val="24292E"/>
-                <w:sz w:val="18"/>
-                <w:szCs w:val="18"/>
-              </w:rPr>
-              <w:t>,</w:t>
-            </w:r>
-          </w:p>
-        </w:tc>
-      </w:tr>
-      <w:tr>
-        <w:tc>
-          <w:tcPr>
-            <w:tcW w:w="750" w:type="dxa"/>
-            <w:shd w:val="clear" w:color="auto" w:fill="FFFFFF"/>
-            <w:noWrap/>
-            <w:tcMar>
-              <w:top w:w="0" w:type="dxa"/>
-              <w:left w:w="150" w:type="dxa"/>
-              <w:bottom w:w="0" w:type="dxa"/>
-              <w:right w:w="150" w:type="dxa"/>
-            </w:tcMar>
-            <w:hideMark/>
-          </w:tcPr>
-          <w:p>
-            <w:pPr>
-              <w:spacing w:after="0" w:line="300" w:lineRule="atLeast"/>
-              <w:rPr>
-                <w:rFonts w:ascii="Consolas" w:eastAsia="Times New Roman" w:hAnsi="Consolas" w:cs="Segoe UI"/>
-                <w:color w:val="24292E"/>
-                <w:sz w:val="18"/>
-                <w:szCs w:val="18"/>
-              </w:rPr>
-            </w:pPr>
-          </w:p>
-        </w:tc>
-        <w:tc>
-          <w:tcPr>
-            <w:tcW w:w="0" w:type="auto"/>
-            <w:shd w:val="clear" w:color="auto" w:fill="FFFFFF"/>
-            <w:tcMar>
-              <w:top w:w="0" w:type="dxa"/>
-              <w:left w:w="150" w:type="dxa"/>
-              <w:bottom w:w="0" w:type="dxa"/>
-              <w:right w:w="150" w:type="dxa"/>
-            </w:tcMar>
-            <w:hideMark/>
-          </w:tcPr>
-          <w:p>
-            <w:pPr>
-              <w:spacing w:after="0" w:line="300" w:lineRule="atLeast"/>
-              <w:rPr>
-                <w:rFonts w:ascii="Consolas" w:eastAsia="Times New Roman" w:hAnsi="Consolas" w:cs="Segoe UI"/>
-                <w:color w:val="24292E"/>
-                <w:sz w:val="18"/>
-                <w:szCs w:val="18"/>
-              </w:rPr>
-            </w:pPr>
-            <w:r>
-              <w:rPr>
-                <w:rFonts w:ascii="Consolas" w:eastAsia="Times New Roman" w:hAnsi="Consolas" w:cs="Segoe UI"/>
-                <w:color w:val="24292E"/>
-                <w:sz w:val="18"/>
-                <w:szCs w:val="18"/>
-              </w:rPr>
-              <w:t xml:space="preserve">  </w:t>
-            </w:r>
-            <w:r>
-              <w:rPr>
-                <w:rFonts w:ascii="Consolas" w:eastAsia="Times New Roman" w:hAnsi="Consolas" w:cs="Segoe UI"/>
-                <w:color w:val="183691"/>
-                <w:sz w:val="18"/>
-                <w:szCs w:val="18"/>
-              </w:rPr>
-              <w:t>`</w:t>
-            </w:r>
-            <w:proofErr w:type="spellStart"/>
-            <w:r>
-              <w:rPr>
-                <w:rFonts w:ascii="Consolas" w:eastAsia="Times New Roman" w:hAnsi="Consolas" w:cs="Segoe UI"/>
-                <w:color w:val="183691"/>
-                <w:sz w:val="18"/>
-                <w:szCs w:val="18"/>
-              </w:rPr>
-              <w:t>mname</w:t>
-            </w:r>
-            <w:proofErr w:type="spellEnd"/>
-            <w:r>
-              <w:rPr>
-                <w:rFonts w:ascii="Consolas" w:eastAsia="Times New Roman" w:hAnsi="Consolas" w:cs="Segoe UI"/>
-                <w:color w:val="183691"/>
-                <w:sz w:val="18"/>
-                <w:szCs w:val="18"/>
-              </w:rPr>
-              <w:t>`</w:t>
-            </w:r>
-            <w:r>
-              <w:rPr>
-                <w:rFonts w:ascii="Consolas" w:eastAsia="Times New Roman" w:hAnsi="Consolas" w:cs="Segoe UI"/>
-                <w:color w:val="24292E"/>
-                <w:sz w:val="18"/>
-                <w:szCs w:val="18"/>
-              </w:rPr>
-              <w:t xml:space="preserve"> </w:t>
-            </w:r>
-            <w:r>
-              <w:rPr>
-                <w:rFonts w:ascii="Consolas" w:eastAsia="Times New Roman" w:hAnsi="Consolas" w:cs="Segoe UI"/>
-                <w:color w:val="A71D5D"/>
-                <w:sz w:val="18"/>
-                <w:szCs w:val="18"/>
-              </w:rPr>
-              <w:t>varchar</w:t>
-            </w:r>
-            <w:r>
-              <w:rPr>
-                <w:rFonts w:ascii="Consolas" w:eastAsia="Times New Roman" w:hAnsi="Consolas" w:cs="Segoe UI"/>
-                <w:color w:val="24292E"/>
-                <w:sz w:val="18"/>
-                <w:szCs w:val="18"/>
-              </w:rPr>
-              <w:t>(</w:t>
-            </w:r>
-            <w:r>
-              <w:rPr>
-                <w:rFonts w:ascii="Consolas" w:eastAsia="Times New Roman" w:hAnsi="Consolas" w:cs="Segoe UI"/>
-                <w:color w:val="0086B3"/>
-                <w:sz w:val="18"/>
-                <w:szCs w:val="18"/>
-              </w:rPr>
-              <w:t>45</w:t>
-            </w:r>
-            <w:r>
-              <w:rPr>
-                <w:rFonts w:ascii="Consolas" w:eastAsia="Times New Roman" w:hAnsi="Consolas" w:cs="Segoe UI"/>
-                <w:color w:val="24292E"/>
-                <w:sz w:val="18"/>
-                <w:szCs w:val="18"/>
-              </w:rPr>
-              <w:t xml:space="preserve">) </w:t>
-            </w:r>
-            <w:r>
-              <w:rPr>
-                <w:rFonts w:ascii="Consolas" w:eastAsia="Times New Roman" w:hAnsi="Consolas" w:cs="Segoe UI"/>
-                <w:color w:val="A71D5D"/>
-                <w:sz w:val="18"/>
-                <w:szCs w:val="18"/>
-              </w:rPr>
-              <w:t>NOT NULL</w:t>
-            </w:r>
-            <w:r>
-              <w:rPr>
-                <w:rFonts w:ascii="Consolas" w:eastAsia="Times New Roman" w:hAnsi="Consolas" w:cs="Segoe UI"/>
-                <w:color w:val="24292E"/>
-                <w:sz w:val="18"/>
-                <w:szCs w:val="18"/>
-              </w:rPr>
-              <w:t>,</w:t>
-            </w:r>
-          </w:p>
-        </w:tc>
-      </w:tr>
-      <w:tr>
-        <w:tc>
-          <w:tcPr>
-            <w:tcW w:w="750" w:type="dxa"/>
-            <w:shd w:val="clear" w:color="auto" w:fill="FFFFFF"/>
-            <w:noWrap/>
-            <w:tcMar>
-              <w:top w:w="0" w:type="dxa"/>
-              <w:left w:w="150" w:type="dxa"/>
-              <w:bottom w:w="0" w:type="dxa"/>
-              <w:right w:w="150" w:type="dxa"/>
-            </w:tcMar>
-            <w:hideMark/>
-          </w:tcPr>
-          <w:p>
-            <w:pPr>
-              <w:spacing w:after="0" w:line="300" w:lineRule="atLeast"/>
-              <w:rPr>
-                <w:rFonts w:ascii="Consolas" w:eastAsia="Times New Roman" w:hAnsi="Consolas" w:cs="Segoe UI"/>
-                <w:color w:val="24292E"/>
-                <w:sz w:val="18"/>
-                <w:szCs w:val="18"/>
-              </w:rPr>
-            </w:pPr>
-          </w:p>
-        </w:tc>
-        <w:tc>
-          <w:tcPr>
-            <w:tcW w:w="0" w:type="auto"/>
-            <w:shd w:val="clear" w:color="auto" w:fill="FFFFFF"/>
-            <w:tcMar>
-              <w:top w:w="0" w:type="dxa"/>
-              <w:left w:w="150" w:type="dxa"/>
-              <w:bottom w:w="0" w:type="dxa"/>
-              <w:right w:w="150" w:type="dxa"/>
-            </w:tcMar>
-            <w:hideMark/>
-          </w:tcPr>
-          <w:p>
-            <w:pPr>
-              <w:spacing w:after="0" w:line="300" w:lineRule="atLeast"/>
-              <w:rPr>
-                <w:rFonts w:ascii="Consolas" w:eastAsia="Times New Roman" w:hAnsi="Consolas" w:cs="Segoe UI"/>
-                <w:color w:val="24292E"/>
-                <w:sz w:val="18"/>
-                <w:szCs w:val="18"/>
-              </w:rPr>
-            </w:pPr>
-            <w:r>
-              <w:rPr>
-                <w:rFonts w:ascii="Consolas" w:eastAsia="Times New Roman" w:hAnsi="Consolas" w:cs="Segoe UI"/>
-                <w:color w:val="24292E"/>
-                <w:sz w:val="18"/>
-                <w:szCs w:val="18"/>
-              </w:rPr>
-              <w:t xml:space="preserve">  </w:t>
-            </w:r>
-            <w:r>
-              <w:rPr>
-                <w:rFonts w:ascii="Consolas" w:eastAsia="Times New Roman" w:hAnsi="Consolas" w:cs="Segoe UI"/>
-                <w:color w:val="183691"/>
-                <w:sz w:val="18"/>
-                <w:szCs w:val="18"/>
-              </w:rPr>
-              <w:t>`</w:t>
-            </w:r>
-            <w:proofErr w:type="spellStart"/>
-            <w:r>
-              <w:rPr>
-                <w:rFonts w:ascii="Consolas" w:eastAsia="Times New Roman" w:hAnsi="Consolas" w:cs="Segoe UI"/>
-                <w:color w:val="183691"/>
-                <w:sz w:val="18"/>
-                <w:szCs w:val="18"/>
-              </w:rPr>
-              <w:t>e_id</w:t>
-            </w:r>
-            <w:proofErr w:type="spellEnd"/>
-            <w:r>
-              <w:rPr>
-                <w:rFonts w:ascii="Consolas" w:eastAsia="Times New Roman" w:hAnsi="Consolas" w:cs="Segoe UI"/>
-                <w:color w:val="183691"/>
-                <w:sz w:val="18"/>
-                <w:szCs w:val="18"/>
-              </w:rPr>
-              <w:t>`</w:t>
-            </w:r>
-            <w:r>
-              <w:rPr>
-                <w:rFonts w:ascii="Consolas" w:eastAsia="Times New Roman" w:hAnsi="Consolas" w:cs="Segoe UI"/>
-                <w:color w:val="24292E"/>
-                <w:sz w:val="18"/>
-                <w:szCs w:val="18"/>
-              </w:rPr>
-              <w:t xml:space="preserve"> </w:t>
-            </w:r>
-            <w:proofErr w:type="spellStart"/>
-            <w:r>
-              <w:rPr>
-                <w:rFonts w:ascii="Consolas" w:eastAsia="Times New Roman" w:hAnsi="Consolas" w:cs="Segoe UI"/>
-                <w:color w:val="A71D5D"/>
-                <w:sz w:val="18"/>
-                <w:szCs w:val="18"/>
-              </w:rPr>
-              <w:t>int</w:t>
-            </w:r>
-            <w:proofErr w:type="spellEnd"/>
-            <w:r>
-              <w:rPr>
-                <w:rFonts w:ascii="Consolas" w:eastAsia="Times New Roman" w:hAnsi="Consolas" w:cs="Segoe UI"/>
-                <w:color w:val="24292E"/>
-                <w:sz w:val="18"/>
-                <w:szCs w:val="18"/>
-              </w:rPr>
-              <w:t>(</w:t>
-            </w:r>
-            <w:r>
-              <w:rPr>
-                <w:rFonts w:ascii="Consolas" w:eastAsia="Times New Roman" w:hAnsi="Consolas" w:cs="Segoe UI"/>
-                <w:color w:val="0086B3"/>
-                <w:sz w:val="18"/>
-                <w:szCs w:val="18"/>
-              </w:rPr>
-              <w:t>5</w:t>
-            </w:r>
-            <w:r>
-              <w:rPr>
-                <w:rFonts w:ascii="Consolas" w:eastAsia="Times New Roman" w:hAnsi="Consolas" w:cs="Segoe UI"/>
-                <w:color w:val="24292E"/>
-                <w:sz w:val="18"/>
-                <w:szCs w:val="18"/>
-              </w:rPr>
-              <w:t xml:space="preserve">) DEFAULT </w:t>
-            </w:r>
-            <w:r>
-              <w:rPr>
-                <w:rFonts w:ascii="Consolas" w:eastAsia="Times New Roman" w:hAnsi="Consolas" w:cs="Segoe UI"/>
-                <w:color w:val="A71D5D"/>
-                <w:sz w:val="18"/>
-                <w:szCs w:val="18"/>
-              </w:rPr>
-              <w:t>NULL</w:t>
-            </w:r>
-            <w:r>
-              <w:rPr>
-                <w:rFonts w:ascii="Consolas" w:eastAsia="Times New Roman" w:hAnsi="Consolas" w:cs="Segoe UI"/>
-                <w:color w:val="24292E"/>
-                <w:sz w:val="18"/>
-                <w:szCs w:val="18"/>
-              </w:rPr>
-              <w:t>,</w:t>
-            </w:r>
-          </w:p>
-        </w:tc>
-      </w:tr>
-      <w:tr>
-        <w:tc>
-          <w:tcPr>
-            <w:tcW w:w="750" w:type="dxa"/>
-            <w:shd w:val="clear" w:color="auto" w:fill="FFFFFF"/>
-            <w:noWrap/>
-            <w:tcMar>
-              <w:top w:w="0" w:type="dxa"/>
-              <w:left w:w="150" w:type="dxa"/>
-              <w:bottom w:w="0" w:type="dxa"/>
-              <w:right w:w="150" w:type="dxa"/>
-            </w:tcMar>
-            <w:hideMark/>
-          </w:tcPr>
-          <w:p>
-            <w:pPr>
-              <w:spacing w:after="0" w:line="300" w:lineRule="atLeast"/>
-              <w:rPr>
-                <w:rFonts w:ascii="Consolas" w:eastAsia="Times New Roman" w:hAnsi="Consolas" w:cs="Segoe UI"/>
-                <w:color w:val="24292E"/>
-                <w:sz w:val="18"/>
-                <w:szCs w:val="18"/>
-              </w:rPr>
-            </w:pPr>
-          </w:p>
-        </w:tc>
-        <w:tc>
-          <w:tcPr>
-            <w:tcW w:w="0" w:type="auto"/>
-            <w:shd w:val="clear" w:color="auto" w:fill="FFFFFF"/>
-            <w:tcMar>
-              <w:top w:w="0" w:type="dxa"/>
-              <w:left w:w="150" w:type="dxa"/>
-              <w:bottom w:w="0" w:type="dxa"/>
-              <w:right w:w="150" w:type="dxa"/>
-            </w:tcMar>
-            <w:hideMark/>
-          </w:tcPr>
-          <w:p>
-            <w:pPr>
-              <w:spacing w:after="0" w:line="300" w:lineRule="atLeast"/>
-              <w:rPr>
-                <w:rFonts w:ascii="Consolas" w:eastAsia="Times New Roman" w:hAnsi="Consolas" w:cs="Segoe UI"/>
-                <w:color w:val="24292E"/>
-                <w:sz w:val="18"/>
-                <w:szCs w:val="18"/>
-              </w:rPr>
-            </w:pPr>
-            <w:r>
-              <w:rPr>
-                <w:rFonts w:ascii="Consolas" w:eastAsia="Times New Roman" w:hAnsi="Consolas" w:cs="Segoe UI"/>
-                <w:color w:val="24292E"/>
-                <w:sz w:val="18"/>
-                <w:szCs w:val="18"/>
-              </w:rPr>
-              <w:t xml:space="preserve">  </w:t>
-            </w:r>
-            <w:r>
-              <w:rPr>
-                <w:rFonts w:ascii="Consolas" w:eastAsia="Times New Roman" w:hAnsi="Consolas" w:cs="Segoe UI"/>
-                <w:color w:val="A71D5D"/>
-                <w:sz w:val="18"/>
-                <w:szCs w:val="18"/>
-              </w:rPr>
-              <w:t>PRIMARY KEY</w:t>
-            </w:r>
-            <w:r>
-              <w:rPr>
-                <w:rFonts w:ascii="Consolas" w:eastAsia="Times New Roman" w:hAnsi="Consolas" w:cs="Segoe UI"/>
-                <w:color w:val="24292E"/>
-                <w:sz w:val="18"/>
-                <w:szCs w:val="18"/>
-              </w:rPr>
-              <w:t xml:space="preserve"> (</w:t>
-            </w:r>
-            <w:r>
-              <w:rPr>
-                <w:rFonts w:ascii="Consolas" w:eastAsia="Times New Roman" w:hAnsi="Consolas" w:cs="Segoe UI"/>
-                <w:color w:val="183691"/>
-                <w:sz w:val="18"/>
-                <w:szCs w:val="18"/>
-              </w:rPr>
-              <w:t>`</w:t>
-            </w:r>
-            <w:proofErr w:type="spellStart"/>
-            <w:r>
-              <w:rPr>
-                <w:rFonts w:ascii="Consolas" w:eastAsia="Times New Roman" w:hAnsi="Consolas" w:cs="Segoe UI"/>
-                <w:color w:val="183691"/>
-                <w:sz w:val="18"/>
-                <w:szCs w:val="18"/>
-              </w:rPr>
-              <w:t>m_id</w:t>
-            </w:r>
-            <w:proofErr w:type="spellEnd"/>
-            <w:r>
-              <w:rPr>
-                <w:rFonts w:ascii="Consolas" w:eastAsia="Times New Roman" w:hAnsi="Consolas" w:cs="Segoe UI"/>
-                <w:color w:val="183691"/>
-                <w:sz w:val="18"/>
-                <w:szCs w:val="18"/>
-              </w:rPr>
-              <w:t>`</w:t>
-            </w:r>
-            <w:r>
-              <w:rPr>
-                <w:rFonts w:ascii="Consolas" w:eastAsia="Times New Roman" w:hAnsi="Consolas" w:cs="Segoe UI"/>
-                <w:color w:val="24292E"/>
-                <w:sz w:val="18"/>
-                <w:szCs w:val="18"/>
-              </w:rPr>
-              <w:t>),</w:t>
-            </w:r>
-          </w:p>
-        </w:tc>
-      </w:tr>
-      <w:tr>
-        <w:tc>
-          <w:tcPr>
-            <w:tcW w:w="750" w:type="dxa"/>
-            <w:shd w:val="clear" w:color="auto" w:fill="FFFFFF"/>
-            <w:noWrap/>
-            <w:tcMar>
-              <w:top w:w="0" w:type="dxa"/>
-              <w:left w:w="150" w:type="dxa"/>
-              <w:bottom w:w="0" w:type="dxa"/>
-              <w:right w:w="150" w:type="dxa"/>
-            </w:tcMar>
-            <w:hideMark/>
-          </w:tcPr>
-          <w:p>
-            <w:pPr>
-              <w:spacing w:after="0" w:line="300" w:lineRule="atLeast"/>
-              <w:rPr>
-                <w:rFonts w:ascii="Consolas" w:eastAsia="Times New Roman" w:hAnsi="Consolas" w:cs="Segoe UI"/>
-                <w:color w:val="24292E"/>
-                <w:sz w:val="18"/>
-                <w:szCs w:val="18"/>
-              </w:rPr>
-            </w:pPr>
-          </w:p>
-        </w:tc>
-        <w:tc>
-          <w:tcPr>
-            <w:tcW w:w="0" w:type="auto"/>
-            <w:shd w:val="clear" w:color="auto" w:fill="FFFFFF"/>
-            <w:tcMar>
-              <w:top w:w="0" w:type="dxa"/>
-              <w:left w:w="150" w:type="dxa"/>
-              <w:bottom w:w="0" w:type="dxa"/>
-              <w:right w:w="150" w:type="dxa"/>
-            </w:tcMar>
-            <w:hideMark/>
-          </w:tcPr>
-          <w:p>
-            <w:pPr>
-              <w:spacing w:after="0" w:line="300" w:lineRule="atLeast"/>
-              <w:rPr>
-                <w:rFonts w:ascii="Consolas" w:eastAsia="Times New Roman" w:hAnsi="Consolas" w:cs="Segoe UI"/>
-                <w:color w:val="24292E"/>
-                <w:sz w:val="18"/>
-                <w:szCs w:val="18"/>
-              </w:rPr>
-            </w:pPr>
-            <w:r>
-              <w:rPr>
-                <w:rFonts w:ascii="Consolas" w:eastAsia="Times New Roman" w:hAnsi="Consolas" w:cs="Segoe UI"/>
-                <w:color w:val="24292E"/>
-                <w:sz w:val="18"/>
-                <w:szCs w:val="18"/>
-              </w:rPr>
-              <w:t xml:space="preserve">  KEY </w:t>
-            </w:r>
-            <w:r>
-              <w:rPr>
-                <w:rFonts w:ascii="Consolas" w:eastAsia="Times New Roman" w:hAnsi="Consolas" w:cs="Segoe UI"/>
-                <w:color w:val="183691"/>
-                <w:sz w:val="18"/>
-                <w:szCs w:val="18"/>
-              </w:rPr>
-              <w:t>`</w:t>
-            </w:r>
-            <w:proofErr w:type="spellStart"/>
-            <w:r>
-              <w:rPr>
-                <w:rFonts w:ascii="Consolas" w:eastAsia="Times New Roman" w:hAnsi="Consolas" w:cs="Segoe UI"/>
-                <w:color w:val="183691"/>
-                <w:sz w:val="18"/>
-                <w:szCs w:val="18"/>
-              </w:rPr>
-              <w:t>employee_manager_fk_idx</w:t>
-            </w:r>
-            <w:proofErr w:type="spellEnd"/>
-            <w:r>
-              <w:rPr>
-                <w:rFonts w:ascii="Consolas" w:eastAsia="Times New Roman" w:hAnsi="Consolas" w:cs="Segoe UI"/>
-                <w:color w:val="183691"/>
-                <w:sz w:val="18"/>
-                <w:szCs w:val="18"/>
-              </w:rPr>
-              <w:t>`</w:t>
-            </w:r>
-            <w:r>
-              <w:rPr>
-                <w:rFonts w:ascii="Consolas" w:eastAsia="Times New Roman" w:hAnsi="Consolas" w:cs="Segoe UI"/>
-                <w:color w:val="24292E"/>
-                <w:sz w:val="18"/>
-                <w:szCs w:val="18"/>
-              </w:rPr>
-              <w:t xml:space="preserve"> (</w:t>
-            </w:r>
-            <w:r>
-              <w:rPr>
-                <w:rFonts w:ascii="Consolas" w:eastAsia="Times New Roman" w:hAnsi="Consolas" w:cs="Segoe UI"/>
-                <w:color w:val="183691"/>
-                <w:sz w:val="18"/>
-                <w:szCs w:val="18"/>
-              </w:rPr>
-              <w:t>`</w:t>
-            </w:r>
-            <w:proofErr w:type="spellStart"/>
-            <w:r>
-              <w:rPr>
-                <w:rFonts w:ascii="Consolas" w:eastAsia="Times New Roman" w:hAnsi="Consolas" w:cs="Segoe UI"/>
-                <w:color w:val="183691"/>
-                <w:sz w:val="18"/>
-                <w:szCs w:val="18"/>
-              </w:rPr>
-              <w:t>e_id</w:t>
-            </w:r>
-            <w:proofErr w:type="spellEnd"/>
-            <w:r>
-              <w:rPr>
-                <w:rFonts w:ascii="Consolas" w:eastAsia="Times New Roman" w:hAnsi="Consolas" w:cs="Segoe UI"/>
-                <w:color w:val="183691"/>
-                <w:sz w:val="18"/>
-                <w:szCs w:val="18"/>
-              </w:rPr>
-              <w:t>`</w:t>
-            </w:r>
-            <w:r>
-              <w:rPr>
-                <w:rFonts w:ascii="Consolas" w:eastAsia="Times New Roman" w:hAnsi="Consolas" w:cs="Segoe UI"/>
-                <w:color w:val="24292E"/>
-                <w:sz w:val="18"/>
-                <w:szCs w:val="18"/>
-              </w:rPr>
-              <w:t>),</w:t>
-            </w:r>
-          </w:p>
-        </w:tc>
-      </w:tr>
-      <w:tr>
-        <w:tc>
-          <w:tcPr>
-            <w:tcW w:w="750" w:type="dxa"/>
-            <w:shd w:val="clear" w:color="auto" w:fill="FFFFFF"/>
-            <w:noWrap/>
-            <w:tcMar>
-              <w:top w:w="0" w:type="dxa"/>
-              <w:left w:w="150" w:type="dxa"/>
-              <w:bottom w:w="0" w:type="dxa"/>
-              <w:right w:w="150" w:type="dxa"/>
-            </w:tcMar>
-            <w:hideMark/>
-          </w:tcPr>
-          <w:p>
-            <w:pPr>
-              <w:spacing w:after="0" w:line="300" w:lineRule="atLeast"/>
-              <w:rPr>
-                <w:rFonts w:ascii="Consolas" w:eastAsia="Times New Roman" w:hAnsi="Consolas" w:cs="Segoe UI"/>
-                <w:color w:val="24292E"/>
-                <w:sz w:val="18"/>
-                <w:szCs w:val="18"/>
-              </w:rPr>
-            </w:pPr>
-          </w:p>
-        </w:tc>
-        <w:tc>
-          <w:tcPr>
-            <w:tcW w:w="0" w:type="auto"/>
-            <w:shd w:val="clear" w:color="auto" w:fill="FFFFFF"/>
-            <w:tcMar>
-              <w:top w:w="0" w:type="dxa"/>
-              <w:left w:w="150" w:type="dxa"/>
-              <w:bottom w:w="0" w:type="dxa"/>
-              <w:right w:w="150" w:type="dxa"/>
-            </w:tcMar>
-            <w:hideMark/>
-          </w:tcPr>
-          <w:p>
-            <w:pPr>
-              <w:spacing w:after="0" w:line="300" w:lineRule="atLeast"/>
-              <w:rPr>
-                <w:rFonts w:ascii="Consolas" w:eastAsia="Times New Roman" w:hAnsi="Consolas" w:cs="Segoe UI"/>
-                <w:color w:val="24292E"/>
-                <w:sz w:val="18"/>
-                <w:szCs w:val="18"/>
-              </w:rPr>
-            </w:pPr>
-            <w:r>
-              <w:rPr>
-                <w:rFonts w:ascii="Consolas" w:eastAsia="Times New Roman" w:hAnsi="Consolas" w:cs="Segoe UI"/>
-                <w:color w:val="24292E"/>
-                <w:sz w:val="18"/>
-                <w:szCs w:val="18"/>
-              </w:rPr>
-              <w:t xml:space="preserve">  </w:t>
-            </w:r>
-            <w:r>
-              <w:rPr>
-                <w:rFonts w:ascii="Consolas" w:eastAsia="Times New Roman" w:hAnsi="Consolas" w:cs="Segoe UI"/>
-                <w:color w:val="A71D5D"/>
-                <w:sz w:val="18"/>
-                <w:szCs w:val="18"/>
-              </w:rPr>
-              <w:t>CONSTRAINT</w:t>
-            </w:r>
-            <w:r>
-              <w:rPr>
-                <w:rFonts w:ascii="Consolas" w:eastAsia="Times New Roman" w:hAnsi="Consolas" w:cs="Segoe UI"/>
-                <w:color w:val="24292E"/>
-                <w:sz w:val="18"/>
-                <w:szCs w:val="18"/>
-              </w:rPr>
-              <w:t xml:space="preserve"> </w:t>
-            </w:r>
-            <w:r>
-              <w:rPr>
-                <w:rFonts w:ascii="Consolas" w:eastAsia="Times New Roman" w:hAnsi="Consolas" w:cs="Segoe UI"/>
-                <w:color w:val="183691"/>
-                <w:sz w:val="18"/>
-                <w:szCs w:val="18"/>
-              </w:rPr>
-              <w:t>`</w:t>
-            </w:r>
-            <w:proofErr w:type="spellStart"/>
-            <w:r>
-              <w:rPr>
-                <w:rFonts w:ascii="Consolas" w:eastAsia="Times New Roman" w:hAnsi="Consolas" w:cs="Segoe UI"/>
-                <w:color w:val="183691"/>
-                <w:sz w:val="18"/>
-                <w:szCs w:val="18"/>
-              </w:rPr>
-              <w:t>employee_manager_fk</w:t>
-            </w:r>
-            <w:proofErr w:type="spellEnd"/>
-            <w:r>
-              <w:rPr>
-                <w:rFonts w:ascii="Consolas" w:eastAsia="Times New Roman" w:hAnsi="Consolas" w:cs="Segoe UI"/>
-                <w:color w:val="183691"/>
-                <w:sz w:val="18"/>
-                <w:szCs w:val="18"/>
-              </w:rPr>
-              <w:t>`</w:t>
-            </w:r>
-            <w:r>
-              <w:rPr>
-                <w:rFonts w:ascii="Consolas" w:eastAsia="Times New Roman" w:hAnsi="Consolas" w:cs="Segoe UI"/>
-                <w:color w:val="24292E"/>
-                <w:sz w:val="18"/>
-                <w:szCs w:val="18"/>
-              </w:rPr>
-              <w:t xml:space="preserve"> </w:t>
-            </w:r>
-            <w:r>
-              <w:rPr>
-                <w:rFonts w:ascii="Consolas" w:eastAsia="Times New Roman" w:hAnsi="Consolas" w:cs="Segoe UI"/>
-                <w:color w:val="A71D5D"/>
-                <w:sz w:val="18"/>
-                <w:szCs w:val="18"/>
-              </w:rPr>
-              <w:t>FOREIGN KEY</w:t>
-            </w:r>
-            <w:r>
-              <w:rPr>
-                <w:rFonts w:ascii="Consolas" w:eastAsia="Times New Roman" w:hAnsi="Consolas" w:cs="Segoe UI"/>
-                <w:color w:val="24292E"/>
-                <w:sz w:val="18"/>
-                <w:szCs w:val="18"/>
-              </w:rPr>
-              <w:t xml:space="preserve"> (</w:t>
-            </w:r>
-            <w:r>
-              <w:rPr>
-                <w:rFonts w:ascii="Consolas" w:eastAsia="Times New Roman" w:hAnsi="Consolas" w:cs="Segoe UI"/>
-                <w:color w:val="183691"/>
-                <w:sz w:val="18"/>
-                <w:szCs w:val="18"/>
-              </w:rPr>
-              <w:t>`</w:t>
-            </w:r>
-            <w:proofErr w:type="spellStart"/>
-            <w:r>
-              <w:rPr>
-                <w:rFonts w:ascii="Consolas" w:eastAsia="Times New Roman" w:hAnsi="Consolas" w:cs="Segoe UI"/>
-                <w:color w:val="183691"/>
-                <w:sz w:val="18"/>
-                <w:szCs w:val="18"/>
-              </w:rPr>
-              <w:t>e_id</w:t>
-            </w:r>
-            <w:proofErr w:type="spellEnd"/>
-            <w:r>
-              <w:rPr>
-                <w:rFonts w:ascii="Consolas" w:eastAsia="Times New Roman" w:hAnsi="Consolas" w:cs="Segoe UI"/>
-                <w:color w:val="183691"/>
-                <w:sz w:val="18"/>
-                <w:szCs w:val="18"/>
-              </w:rPr>
-              <w:t>`</w:t>
-            </w:r>
-            <w:r>
-              <w:rPr>
-                <w:rFonts w:ascii="Consolas" w:eastAsia="Times New Roman" w:hAnsi="Consolas" w:cs="Segoe UI"/>
-                <w:color w:val="24292E"/>
-                <w:sz w:val="18"/>
-                <w:szCs w:val="18"/>
-              </w:rPr>
-              <w:t xml:space="preserve">) </w:t>
-            </w:r>
-            <w:r>
-              <w:rPr>
-                <w:rFonts w:ascii="Consolas" w:eastAsia="Times New Roman" w:hAnsi="Consolas" w:cs="Segoe UI"/>
-                <w:color w:val="A71D5D"/>
-                <w:sz w:val="18"/>
-                <w:szCs w:val="18"/>
-              </w:rPr>
-              <w:t>REFERENCES</w:t>
-            </w:r>
-            <w:r>
-              <w:rPr>
-                <w:rFonts w:ascii="Consolas" w:eastAsia="Times New Roman" w:hAnsi="Consolas" w:cs="Segoe UI"/>
-                <w:color w:val="24292E"/>
-                <w:sz w:val="18"/>
-                <w:szCs w:val="18"/>
-              </w:rPr>
-              <w:t xml:space="preserve"> </w:t>
-            </w:r>
-            <w:r>
-              <w:rPr>
-                <w:rFonts w:ascii="Consolas" w:eastAsia="Times New Roman" w:hAnsi="Consolas" w:cs="Segoe UI"/>
-                <w:color w:val="183691"/>
-                <w:sz w:val="18"/>
-                <w:szCs w:val="18"/>
-              </w:rPr>
-              <w:t>`employee`</w:t>
-            </w:r>
-            <w:r>
-              <w:rPr>
-                <w:rFonts w:ascii="Consolas" w:eastAsia="Times New Roman" w:hAnsi="Consolas" w:cs="Segoe UI"/>
-                <w:color w:val="24292E"/>
-                <w:sz w:val="18"/>
-                <w:szCs w:val="18"/>
-              </w:rPr>
-              <w:t xml:space="preserve"> (</w:t>
-            </w:r>
-            <w:r>
-              <w:rPr>
-                <w:rFonts w:ascii="Consolas" w:eastAsia="Times New Roman" w:hAnsi="Consolas" w:cs="Segoe UI"/>
-                <w:color w:val="183691"/>
-                <w:sz w:val="18"/>
-                <w:szCs w:val="18"/>
-              </w:rPr>
-              <w:t>`</w:t>
-            </w:r>
-            <w:proofErr w:type="spellStart"/>
-            <w:r>
-              <w:rPr>
-                <w:rFonts w:ascii="Consolas" w:eastAsia="Times New Roman" w:hAnsi="Consolas" w:cs="Segoe UI"/>
-                <w:color w:val="183691"/>
-                <w:sz w:val="18"/>
-                <w:szCs w:val="18"/>
-              </w:rPr>
-              <w:t>e_id</w:t>
-            </w:r>
-            <w:proofErr w:type="spellEnd"/>
-            <w:r>
-              <w:rPr>
-                <w:rFonts w:ascii="Consolas" w:eastAsia="Times New Roman" w:hAnsi="Consolas" w:cs="Segoe UI"/>
-                <w:color w:val="183691"/>
-                <w:sz w:val="18"/>
-                <w:szCs w:val="18"/>
-              </w:rPr>
-              <w:t>`</w:t>
-            </w:r>
-            <w:r>
-              <w:rPr>
-                <w:rFonts w:ascii="Consolas" w:eastAsia="Times New Roman" w:hAnsi="Consolas" w:cs="Segoe UI"/>
-                <w:color w:val="24292E"/>
-                <w:sz w:val="18"/>
-                <w:szCs w:val="18"/>
-              </w:rPr>
-              <w:t xml:space="preserve">) </w:t>
-            </w:r>
-            <w:r>
-              <w:rPr>
-                <w:rFonts w:ascii="Consolas" w:eastAsia="Times New Roman" w:hAnsi="Consolas" w:cs="Segoe UI"/>
-                <w:color w:val="A71D5D"/>
-                <w:sz w:val="18"/>
-                <w:szCs w:val="18"/>
-              </w:rPr>
-              <w:t>ON DELETE</w:t>
-            </w:r>
-            <w:r>
-              <w:rPr>
-                <w:rFonts w:ascii="Consolas" w:eastAsia="Times New Roman" w:hAnsi="Consolas" w:cs="Segoe UI"/>
-                <w:color w:val="24292E"/>
-                <w:sz w:val="18"/>
-                <w:szCs w:val="18"/>
-              </w:rPr>
-              <w:t xml:space="preserve"> NO ACTION </w:t>
-            </w:r>
-            <w:r>
-              <w:rPr>
-                <w:rFonts w:ascii="Consolas" w:eastAsia="Times New Roman" w:hAnsi="Consolas" w:cs="Segoe UI"/>
-                <w:color w:val="A71D5D"/>
-                <w:sz w:val="18"/>
-                <w:szCs w:val="18"/>
-              </w:rPr>
-              <w:t>ON</w:t>
-            </w:r>
-            <w:r>
-              <w:rPr>
-                <w:rFonts w:ascii="Consolas" w:eastAsia="Times New Roman" w:hAnsi="Consolas" w:cs="Segoe UI"/>
-                <w:color w:val="24292E"/>
-                <w:sz w:val="18"/>
-                <w:szCs w:val="18"/>
-              </w:rPr>
-              <w:t xml:space="preserve"> </w:t>
-            </w:r>
-            <w:r>
-              <w:rPr>
-                <w:rFonts w:ascii="Consolas" w:eastAsia="Times New Roman" w:hAnsi="Consolas" w:cs="Segoe UI"/>
-                <w:color w:val="A71D5D"/>
-                <w:sz w:val="18"/>
-                <w:szCs w:val="18"/>
-              </w:rPr>
-              <w:t>UPDATE</w:t>
-            </w:r>
-            <w:r>
-              <w:rPr>
-                <w:rFonts w:ascii="Consolas" w:eastAsia="Times New Roman" w:hAnsi="Consolas" w:cs="Segoe UI"/>
-                <w:color w:val="24292E"/>
-                <w:sz w:val="18"/>
-                <w:szCs w:val="18"/>
-              </w:rPr>
-              <w:t xml:space="preserve"> NO ACTION</w:t>
-            </w:r>
-          </w:p>
-        </w:tc>
-      </w:tr>
-      <w:tr>
-        <w:tc>
-          <w:tcPr>
-            <w:tcW w:w="750" w:type="dxa"/>
-            <w:shd w:val="clear" w:color="auto" w:fill="FFFFFF"/>
-            <w:noWrap/>
-            <w:tcMar>
-              <w:top w:w="0" w:type="dxa"/>
-              <w:left w:w="150" w:type="dxa"/>
-              <w:bottom w:w="0" w:type="dxa"/>
-              <w:right w:w="150" w:type="dxa"/>
-            </w:tcMar>
-            <w:hideMark/>
-          </w:tcPr>
-          <w:p>
-            <w:pPr>
-              <w:spacing w:after="0" w:line="300" w:lineRule="atLeast"/>
-              <w:rPr>
-                <w:rFonts w:ascii="Consolas" w:eastAsia="Times New Roman" w:hAnsi="Consolas" w:cs="Segoe UI"/>
-                <w:color w:val="24292E"/>
-                <w:sz w:val="18"/>
-                <w:szCs w:val="18"/>
-              </w:rPr>
-            </w:pPr>
-          </w:p>
-        </w:tc>
-        <w:tc>
-          <w:tcPr>
-            <w:tcW w:w="0" w:type="auto"/>
-            <w:shd w:val="clear" w:color="auto" w:fill="FFFFFF"/>
-            <w:tcMar>
-              <w:top w:w="0" w:type="dxa"/>
-              <w:left w:w="150" w:type="dxa"/>
-              <w:bottom w:w="0" w:type="dxa"/>
-              <w:right w:w="150" w:type="dxa"/>
-            </w:tcMar>
-            <w:hideMark/>
-          </w:tcPr>
-          <w:p>
-            <w:pPr>
-              <w:spacing w:after="0" w:line="300" w:lineRule="atLeast"/>
-              <w:rPr>
-                <w:rFonts w:ascii="Consolas" w:eastAsia="Times New Roman" w:hAnsi="Consolas" w:cs="Segoe UI"/>
-                <w:color w:val="24292E"/>
-                <w:sz w:val="18"/>
-                <w:szCs w:val="18"/>
-              </w:rPr>
-            </w:pPr>
-            <w:r>
-              <w:rPr>
-                <w:rFonts w:ascii="Consolas" w:eastAsia="Times New Roman" w:hAnsi="Consolas" w:cs="Segoe UI"/>
-                <w:color w:val="24292E"/>
-                <w:sz w:val="18"/>
-                <w:szCs w:val="18"/>
-              </w:rPr>
-              <w:t>)</w:t>
-            </w:r>
-          </w:p>
-        </w:tc>
-      </w:tr>
-    </w:tbl>
-    <w:p>
-      <w:r>
-        <w:t>FD(</w:t>
-      </w:r>
-      <w:proofErr w:type="spellStart"/>
-      <w:r>
-        <w:t>m_id</w:t>
-      </w:r>
-      <w:proofErr w:type="spellEnd"/>
-      <w:r>
-        <w:t xml:space="preserve"> </w:t>
-      </w:r>
-      <w:r>
-        <w:sym w:font="Wingdings" w:char="F0E0"/>
-      </w:r>
-      <w:r>
-        <w:t xml:space="preserve"> </w:t>
-      </w:r>
-      <w:proofErr w:type="spellStart"/>
-      <w:r>
-        <w:t>m_id</w:t>
-      </w:r>
-      <w:proofErr w:type="spellEnd"/>
-      <w:r>
-        <w:t xml:space="preserve">, </w:t>
-      </w:r>
-      <w:proofErr w:type="spellStart"/>
-      <w:r>
-        <w:t>mname</w:t>
-      </w:r>
-      <w:proofErr w:type="spellEnd"/>
-      <w:r>
-        <w:t xml:space="preserve">, </w:t>
-      </w:r>
-      <w:proofErr w:type="spellStart"/>
-      <w:r>
-        <w:t>e_id</w:t>
-      </w:r>
-      <w:proofErr w:type="spellEnd"/>
-      <w:r>
-        <w:t>)</w:t>
-      </w:r>
-    </w:p>
-    <w:p>
-      <w:r>
-        <w:t>The only attribute that has a non-trivial FD is a key, so this  relation is BCNF</w:t>
-      </w:r>
-    </w:p>
+    <w:p/>
     <w:tbl>
       <w:tblPr>
         <w:tblW w:w="0" w:type="auto"/>
@@ -11329,14 +10224,10 @@
     </w:p>
     <w:p>
       <w:r>
-        <w:lastRenderedPageBreak/>
         <w:t>The only attribute that has a non-trivial FD is a key, so this  relation is BCNF</w:t>
       </w:r>
     </w:p>
-    <w:p>
-      <w:bookmarkStart w:id="0" w:name="_GoBack"/>
-      <w:bookmarkEnd w:id="0"/>
-    </w:p>
+    <w:p/>
     <w:sectPr>
       <w:pgSz w:w="12240" w:h="15840"/>
       <w:pgMar w:top="1440" w:right="1440" w:bottom="1440" w:left="1440" w:header="720" w:footer="720" w:gutter="0"/>

</xml_diff>